<commit_message>
final version all notebook files
</commit_message>
<xml_diff>
--- a/Organisation réponse à l’appel à projet.docx
+++ b/Organisation réponse à l’appel à projet.docx
@@ -82,28 +82,26 @@
       </w:pPr>
       <w:r>
         <w:rPr>
+          <w:sz w:val="22"/>
+          <w:szCs w:val="22"/>
+        </w:rPr>
+        <w:t xml:space="preserve">Organisation du projet : prise de connaissance des consignes, lecture du notebook de référence, création d’un repository (Brief_9) sur Git Hub et rédaction du planning prévisionnel </w:t>
+      </w:r>
+    </w:p>
+    <w:p>
+      <w:pPr>
+        <w:pStyle w:val="LOnormal"/>
+        <w:numPr>
+          <w:ilvl w:val="0"/>
+          <w:numId w:val="1"/>
+        </w:numPr>
+        <w:spacing w:lineRule="auto" w:line="276" w:before="114" w:after="114"/>
+        <w:rPr>
           <w:rFonts w:ascii="Arial" w:hAnsi="Arial"/>
-          <w:sz w:val="22"/>
-          <w:szCs w:val="22"/>
-        </w:rPr>
-        <w:t xml:space="preserve">Organisation du projet : prise de connaissance des consignes, lecture du notebook de référence, création d’un repository (Brief_9) sur Git Hub et rédaction du planning prévisionnel </w:t>
-      </w:r>
-    </w:p>
-    <w:p>
-      <w:pPr>
-        <w:pStyle w:val="LOnormal"/>
-        <w:numPr>
-          <w:ilvl w:val="0"/>
-          <w:numId w:val="1"/>
-        </w:numPr>
-        <w:spacing w:lineRule="auto" w:line="276" w:before="114" w:after="114"/>
-        <w:rPr>
-          <w:rFonts w:ascii="Arial" w:hAnsi="Arial"/>
-        </w:rPr>
-      </w:pPr>
-      <w:r>
-        <w:rPr>
-          <w:rFonts w:ascii="Arial" w:hAnsi="Arial"/>
+        </w:rPr>
+      </w:pPr>
+      <w:r>
+        <w:rPr>
           <w:sz w:val="22"/>
           <w:szCs w:val="22"/>
         </w:rPr>
@@ -111,7 +109,6 @@
       </w:r>
       <w:r>
         <w:rPr>
-          <w:rFonts w:ascii="Arial" w:hAnsi="Arial"/>
           <w:b w:val="false"/>
           <w:i w:val="false"/>
           <w:caps w:val="false"/>
@@ -125,7 +122,6 @@
       </w:r>
       <w:r>
         <w:rPr>
-          <w:rFonts w:ascii="Arial" w:hAnsi="Arial"/>
           <w:b w:val="false"/>
           <w:i w:val="false"/>
           <w:caps w:val="false"/>
@@ -153,38 +149,35 @@
       </w:pPr>
       <w:r>
         <w:rPr>
+          <w:sz w:val="22"/>
+          <w:szCs w:val="22"/>
+          <w:shd w:fill="auto" w:val="clear"/>
+        </w:rPr>
+        <w:t xml:space="preserve">Rédaction du notebook qui traite de la problématique avec le dataset Iris pour trouver des groupes de fleur </w:t>
+      </w:r>
+    </w:p>
+    <w:p>
+      <w:pPr>
+        <w:pStyle w:val="LOnormal"/>
+        <w:numPr>
+          <w:ilvl w:val="0"/>
+          <w:numId w:val="1"/>
+        </w:numPr>
+        <w:spacing w:lineRule="auto" w:line="276" w:before="114" w:after="114"/>
+        <w:rPr>
           <w:rFonts w:ascii="Arial" w:hAnsi="Arial"/>
+        </w:rPr>
+      </w:pPr>
+      <w:r>
+        <w:rPr>
           <w:sz w:val="22"/>
           <w:szCs w:val="22"/>
           <w:shd w:fill="auto" w:val="clear"/>
         </w:rPr>
-        <w:t xml:space="preserve">Rédaction du notebook qui traite de la problématique avec le dataset Iris pour trouver des groupes de fleur </w:t>
-      </w:r>
-    </w:p>
-    <w:p>
-      <w:pPr>
-        <w:pStyle w:val="LOnormal"/>
-        <w:numPr>
-          <w:ilvl w:val="0"/>
-          <w:numId w:val="1"/>
-        </w:numPr>
-        <w:spacing w:lineRule="auto" w:line="276" w:before="114" w:after="114"/>
-        <w:rPr>
-          <w:rFonts w:ascii="Arial" w:hAnsi="Arial"/>
-        </w:rPr>
-      </w:pPr>
-      <w:r>
-        <w:rPr>
-          <w:rFonts w:ascii="Arial" w:hAnsi="Arial"/>
-          <w:sz w:val="22"/>
-          <w:szCs w:val="22"/>
-          <w:shd w:fill="auto" w:val="clear"/>
-        </w:rPr>
         <w:t>Lecture du tutoriel pour</w:t>
       </w:r>
       <w:r>
         <w:rPr>
-          <w:rFonts w:ascii="Arial" w:hAnsi="Arial"/>
           <w:b w:val="false"/>
           <w:i w:val="false"/>
           <w:caps w:val="false"/>
@@ -199,7 +192,6 @@
       </w:r>
       <w:r>
         <w:rPr>
-          <w:rFonts w:ascii="Arial" w:hAnsi="Arial"/>
           <w:b w:val="false"/>
           <w:i w:val="false"/>
           <w:caps w:val="false"/>
@@ -226,38 +218,35 @@
       </w:pPr>
       <w:r>
         <w:rPr>
+          <w:sz w:val="22"/>
+          <w:szCs w:val="22"/>
+          <w:shd w:fill="auto" w:val="clear"/>
+        </w:rPr>
+        <w:t xml:space="preserve">Rédaction du notebook qui traite de la problématique avec le dataset California Housing pour estimer le prix d’un bien </w:t>
+      </w:r>
+    </w:p>
+    <w:p>
+      <w:pPr>
+        <w:pStyle w:val="LOnormal"/>
+        <w:numPr>
+          <w:ilvl w:val="0"/>
+          <w:numId w:val="1"/>
+        </w:numPr>
+        <w:spacing w:lineRule="auto" w:line="276" w:before="114" w:after="114"/>
+        <w:rPr>
           <w:rFonts w:ascii="Arial" w:hAnsi="Arial"/>
+        </w:rPr>
+      </w:pPr>
+      <w:r>
+        <w:rPr>
           <w:sz w:val="22"/>
           <w:szCs w:val="22"/>
           <w:shd w:fill="auto" w:val="clear"/>
         </w:rPr>
-        <w:t xml:space="preserve">Rédaction du notebook qui traite de la problématique avec le dataset California Housing pour estimer le prix d’un bien </w:t>
-      </w:r>
-    </w:p>
-    <w:p>
-      <w:pPr>
-        <w:pStyle w:val="LOnormal"/>
-        <w:numPr>
-          <w:ilvl w:val="0"/>
-          <w:numId w:val="1"/>
-        </w:numPr>
-        <w:spacing w:lineRule="auto" w:line="276" w:before="114" w:after="114"/>
-        <w:rPr>
-          <w:rFonts w:ascii="Arial" w:hAnsi="Arial"/>
-        </w:rPr>
-      </w:pPr>
-      <w:r>
-        <w:rPr>
-          <w:rFonts w:ascii="Arial" w:hAnsi="Arial"/>
-          <w:sz w:val="22"/>
-          <w:szCs w:val="22"/>
-          <w:shd w:fill="auto" w:val="clear"/>
-        </w:rPr>
         <w:t xml:space="preserve">Lecture du </w:t>
       </w:r>
       <w:r>
         <w:rPr>
-          <w:rFonts w:ascii="Arial" w:hAnsi="Arial"/>
           <w:b w:val="false"/>
           <w:i w:val="false"/>
           <w:caps w:val="false"/>
@@ -268,37 +257,64 @@
           <w:szCs w:val="22"/>
           <w:shd w:fill="auto" w:val="clear"/>
         </w:rPr>
-        <w:t xml:space="preserve">tutoriel pour utiliser </w:t>
-      </w:r>
-      <w:r>
+        <w:t>tutoriel pour utiliser le modèle SVM</w:t>
+      </w:r>
+    </w:p>
+    <w:p>
+      <w:pPr>
+        <w:pStyle w:val="LOnormal"/>
+        <w:numPr>
+          <w:ilvl w:val="0"/>
+          <w:numId w:val="1"/>
+        </w:numPr>
+        <w:spacing w:lineRule="auto" w:line="276" w:before="114" w:after="114"/>
         <w:rPr>
           <w:rFonts w:ascii="Arial" w:hAnsi="Arial"/>
-          <w:b w:val="false"/>
-          <w:i w:val="false"/>
-          <w:caps w:val="false"/>
-          <w:smallCaps w:val="false"/>
-          <w:color w:val="000000"/>
-          <w:spacing w:val="0"/>
+        </w:rPr>
+      </w:pPr>
+      <w:r>
+        <w:rPr>
           <w:sz w:val="22"/>
           <w:szCs w:val="22"/>
           <w:shd w:fill="auto" w:val="clear"/>
         </w:rPr>
-        <w:t>l</w:t>
-      </w:r>
-      <w:r>
+        <w:t>Rédaction du notebook qui traite la problématique avec le dataset hand-written pour reconnaître les chiffres de 1 à 10 à partir d’image</w:t>
+      </w:r>
+    </w:p>
+    <w:p>
+      <w:pPr>
+        <w:pStyle w:val="LOnormal"/>
+        <w:numPr>
+          <w:ilvl w:val="0"/>
+          <w:numId w:val="1"/>
+        </w:numPr>
+        <w:spacing w:lineRule="auto" w:line="276" w:before="114" w:after="114"/>
         <w:rPr>
           <w:rFonts w:ascii="Arial" w:hAnsi="Arial"/>
-          <w:b w:val="false"/>
-          <w:i w:val="false"/>
-          <w:caps w:val="false"/>
-          <w:smallCaps w:val="false"/>
-          <w:color w:val="000000"/>
-          <w:spacing w:val="0"/>
+        </w:rPr>
+      </w:pPr>
+      <w:r>
+        <w:rPr>
           <w:sz w:val="22"/>
           <w:szCs w:val="22"/>
           <w:shd w:fill="auto" w:val="clear"/>
         </w:rPr>
-        <w:t>e modèle SVM</w:t>
+        <w:t xml:space="preserve"> </w:t>
+      </w:r>
+      <w:r>
+        <w:rPr>
+          <w:sz w:val="22"/>
+          <w:szCs w:val="22"/>
+          <w:shd w:fill="auto" w:val="clear"/>
+        </w:rPr>
+        <w:t>Rédaction de la procédure d’installation pour l’utili</w:t>
+      </w:r>
+      <w:r>
+        <w:rPr>
+          <w:sz w:val="22"/>
+          <w:szCs w:val="22"/>
+        </w:rPr>
+        <w:t xml:space="preserve">sation de notebook </w:t>
       </w:r>
     </w:p>
     <w:p>
@@ -315,12 +331,44 @@
       </w:pPr>
       <w:r>
         <w:rPr>
+          <w:sz w:val="22"/>
+          <w:szCs w:val="22"/>
+        </w:rPr>
+        <w:t xml:space="preserve"> </w:t>
+      </w:r>
+      <w:r>
+        <w:rPr>
+          <w:sz w:val="22"/>
+          <w:szCs w:val="22"/>
+        </w:rPr>
+        <w:t xml:space="preserve">Relecture des notebooks </w:t>
+      </w:r>
+    </w:p>
+    <w:p>
+      <w:pPr>
+        <w:pStyle w:val="LOnormal"/>
+        <w:numPr>
+          <w:ilvl w:val="0"/>
+          <w:numId w:val="1"/>
+        </w:numPr>
+        <w:spacing w:lineRule="auto" w:line="276" w:before="114" w:after="114"/>
+        <w:rPr>
           <w:rFonts w:ascii="Arial" w:hAnsi="Arial"/>
-          <w:sz w:val="22"/>
-          <w:szCs w:val="22"/>
-          <w:shd w:fill="auto" w:val="clear"/>
-        </w:rPr>
-        <w:t>Rédaction du notebook qui traite la problématique avec le dataset hand-written pour reconnaître les chiffres de 1 à 10 à partir d’image</w:t>
+        </w:rPr>
+      </w:pPr>
+      <w:r>
+        <w:rPr>
+          <w:sz w:val="22"/>
+          <w:szCs w:val="22"/>
+        </w:rPr>
+        <w:t xml:space="preserve"> </w:t>
+      </w:r>
+      <w:r>
+        <w:rPr>
+          <w:sz w:val="22"/>
+          <w:szCs w:val="22"/>
+        </w:rPr>
+        <w:t xml:space="preserve">Rédaction du planning final et explication des différences </w:t>
       </w:r>
     </w:p>
     <w:p>
@@ -337,141 +385,40 @@
       </w:pPr>
       <w:r>
         <w:rPr>
+          <w:sz w:val="22"/>
+          <w:szCs w:val="22"/>
+        </w:rPr>
+        <w:t xml:space="preserve"> </w:t>
+      </w:r>
+      <w:r>
+        <w:rPr>
+          <w:sz w:val="22"/>
+          <w:szCs w:val="22"/>
+        </w:rPr>
+        <w:t>Rédiger le mail de rendu et faire le rendu sur Simplonline</w:t>
+      </w:r>
+    </w:p>
+    <w:p>
+      <w:pPr>
+        <w:pStyle w:val="LOnormal"/>
+        <w:numPr>
+          <w:ilvl w:val="0"/>
+          <w:numId w:val="1"/>
+        </w:numPr>
+        <w:spacing w:lineRule="auto" w:line="276" w:before="114" w:after="114"/>
+        <w:rPr>
           <w:rFonts w:ascii="Arial" w:hAnsi="Arial"/>
-          <w:sz w:val="22"/>
-          <w:szCs w:val="22"/>
-          <w:shd w:fill="auto" w:val="clear"/>
+        </w:rPr>
+      </w:pPr>
+      <w:r>
+        <w:rPr>
+          <w:sz w:val="22"/>
+          <w:szCs w:val="22"/>
         </w:rPr>
         <w:t xml:space="preserve"> </w:t>
       </w:r>
       <w:r>
         <w:rPr>
-          <w:rFonts w:ascii="Arial" w:hAnsi="Arial"/>
-          <w:sz w:val="22"/>
-          <w:szCs w:val="22"/>
-          <w:shd w:fill="auto" w:val="clear"/>
-        </w:rPr>
-        <w:t>Rédaction de la procédure d’installation pour l’utili</w:t>
-      </w:r>
-      <w:r>
-        <w:rPr>
-          <w:rFonts w:ascii="Arial" w:hAnsi="Arial"/>
-          <w:sz w:val="22"/>
-          <w:szCs w:val="22"/>
-        </w:rPr>
-        <w:t xml:space="preserve">sation de notebook </w:t>
-      </w:r>
-    </w:p>
-    <w:p>
-      <w:pPr>
-        <w:pStyle w:val="LOnormal"/>
-        <w:numPr>
-          <w:ilvl w:val="0"/>
-          <w:numId w:val="1"/>
-        </w:numPr>
-        <w:spacing w:lineRule="auto" w:line="276" w:before="114" w:after="114"/>
-        <w:rPr>
-          <w:rFonts w:ascii="Arial" w:hAnsi="Arial"/>
-        </w:rPr>
-      </w:pPr>
-      <w:r>
-        <w:rPr>
-          <w:rFonts w:ascii="Arial" w:hAnsi="Arial"/>
-          <w:sz w:val="22"/>
-          <w:szCs w:val="22"/>
-        </w:rPr>
-        <w:t xml:space="preserve"> </w:t>
-      </w:r>
-      <w:r>
-        <w:rPr>
-          <w:rFonts w:ascii="Arial" w:hAnsi="Arial"/>
-          <w:sz w:val="22"/>
-          <w:szCs w:val="22"/>
-        </w:rPr>
-        <w:t xml:space="preserve">Relecture des notebooks </w:t>
-      </w:r>
-    </w:p>
-    <w:p>
-      <w:pPr>
-        <w:pStyle w:val="LOnormal"/>
-        <w:numPr>
-          <w:ilvl w:val="0"/>
-          <w:numId w:val="1"/>
-        </w:numPr>
-        <w:spacing w:lineRule="auto" w:line="276" w:before="114" w:after="114"/>
-        <w:rPr>
-          <w:rFonts w:ascii="Arial" w:hAnsi="Arial"/>
-        </w:rPr>
-      </w:pPr>
-      <w:r>
-        <w:rPr>
-          <w:rFonts w:ascii="Arial" w:hAnsi="Arial"/>
-          <w:sz w:val="22"/>
-          <w:szCs w:val="22"/>
-        </w:rPr>
-        <w:t xml:space="preserve"> </w:t>
-      </w:r>
-      <w:r>
-        <w:rPr>
-          <w:rFonts w:ascii="Arial" w:hAnsi="Arial"/>
-          <w:sz w:val="22"/>
-          <w:szCs w:val="22"/>
-        </w:rPr>
-        <w:t xml:space="preserve">Rédaction du planning final et explication des différences </w:t>
-      </w:r>
-    </w:p>
-    <w:p>
-      <w:pPr>
-        <w:pStyle w:val="LOnormal"/>
-        <w:numPr>
-          <w:ilvl w:val="0"/>
-          <w:numId w:val="1"/>
-        </w:numPr>
-        <w:spacing w:lineRule="auto" w:line="276" w:before="114" w:after="114"/>
-        <w:rPr>
-          <w:rFonts w:ascii="Arial" w:hAnsi="Arial"/>
-        </w:rPr>
-      </w:pPr>
-      <w:r>
-        <w:rPr>
-          <w:rFonts w:ascii="Arial" w:hAnsi="Arial"/>
-          <w:sz w:val="22"/>
-          <w:szCs w:val="22"/>
-        </w:rPr>
-        <w:t xml:space="preserve"> </w:t>
-      </w:r>
-      <w:r>
-        <w:rPr>
-          <w:rFonts w:ascii="Arial" w:hAnsi="Arial"/>
-          <w:sz w:val="22"/>
-          <w:szCs w:val="22"/>
-        </w:rPr>
-        <w:t>Rédiger le mail de rendu et faire le rendu sur Simplonline</w:t>
-      </w:r>
-    </w:p>
-    <w:p>
-      <w:pPr>
-        <w:pStyle w:val="LOnormal"/>
-        <w:numPr>
-          <w:ilvl w:val="0"/>
-          <w:numId w:val="1"/>
-        </w:numPr>
-        <w:spacing w:lineRule="auto" w:line="276" w:before="114" w:after="114"/>
-        <w:rPr>
-          <w:rFonts w:ascii="Arial" w:hAnsi="Arial"/>
-        </w:rPr>
-      </w:pPr>
-      <w:r>
-        <w:rPr>
-          <w:rFonts w:ascii="Arial" w:hAnsi="Arial"/>
-          <w:sz w:val="22"/>
-          <w:szCs w:val="22"/>
-        </w:rPr>
-        <w:t xml:space="preserve"> </w:t>
-      </w:r>
-      <w:r>
-        <w:rPr>
-          <w:rFonts w:ascii="Arial" w:hAnsi="Arial"/>
           <w:sz w:val="22"/>
           <w:szCs w:val="22"/>
         </w:rPr>
@@ -532,7 +479,30 @@
           <w:sz w:val="22"/>
           <w:szCs w:val="22"/>
         </w:rPr>
-        <w:t>Lundi 14 novembre 2022 : (heure de travail disponible estimées : 8h)</w:t>
+        <w:t xml:space="preserve">Lundi 14 novembre 2022 : (heure de travail disponible estimées : </w:t>
+      </w:r>
+      <w:r>
+        <w:rPr>
+          <w:strike/>
+          <w:sz w:val="22"/>
+          <w:szCs w:val="22"/>
+        </w:rPr>
+        <w:t xml:space="preserve">8h </w:t>
+      </w:r>
+      <w:r>
+        <w:rPr>
+          <w:color w:val="C9211E"/>
+          <w:sz w:val="22"/>
+          <w:szCs w:val="22"/>
+        </w:rPr>
+        <w:t>7h</w:t>
+      </w:r>
+      <w:r>
+        <w:rPr>
+          <w:sz w:val="22"/>
+          <w:szCs w:val="22"/>
+        </w:rPr>
+        <w:t>)</w:t>
       </w:r>
     </w:p>
     <w:p>
@@ -592,7 +562,21 @@
           <w:sz w:val="22"/>
           <w:szCs w:val="22"/>
         </w:rPr>
-        <w:t>3) 4h</w:t>
+        <w:t xml:space="preserve">3) </w:t>
+      </w:r>
+      <w:r>
+        <w:rPr>
+          <w:sz w:val="22"/>
+          <w:szCs w:val="22"/>
+        </w:rPr>
+        <w:t>1</w:t>
+      </w:r>
+      <w:r>
+        <w:rPr>
+          <w:sz w:val="22"/>
+          <w:szCs w:val="22"/>
+        </w:rPr>
+        <w:t xml:space="preserve">h  </w:t>
       </w:r>
     </w:p>
     <w:p>
@@ -609,8 +593,213 @@
       </w:pPr>
       <w:r>
         <w:rPr>
-          <w:sz w:val="22"/>
-          <w:szCs w:val="22"/>
+          <w:color w:val="C9211E"/>
+          <w:sz w:val="22"/>
+          <w:szCs w:val="22"/>
+        </w:rPr>
+        <w:t>6) 1h</w:t>
+      </w:r>
+    </w:p>
+    <w:p>
+      <w:pPr>
+        <w:pStyle w:val="LOnormal"/>
+        <w:numPr>
+          <w:ilvl w:val="0"/>
+          <w:numId w:val="2"/>
+        </w:numPr>
+        <w:rPr>
+          <w:sz w:val="22"/>
+          <w:szCs w:val="22"/>
+        </w:rPr>
+      </w:pPr>
+      <w:r>
+        <w:rPr>
+          <w:strike/>
+          <w:sz w:val="22"/>
+          <w:szCs w:val="22"/>
+        </w:rPr>
+        <w:t xml:space="preserve">4) 1h </w:t>
+      </w:r>
+      <w:r>
+        <w:rPr>
+          <w:sz w:val="22"/>
+          <w:szCs w:val="22"/>
+        </w:rPr>
+        <w:t xml:space="preserve"> </w:t>
+      </w:r>
+      <w:r>
+        <w:rPr>
+          <w:color w:val="C9211E"/>
+          <w:sz w:val="22"/>
+          <w:szCs w:val="22"/>
+        </w:rPr>
+        <w:t xml:space="preserve">7) </w:t>
+      </w:r>
+      <w:r>
+        <w:rPr>
+          <w:color w:val="C9211E"/>
+          <w:sz w:val="22"/>
+          <w:szCs w:val="22"/>
+        </w:rPr>
+        <w:t>1</w:t>
+      </w:r>
+      <w:r>
+        <w:rPr>
+          <w:color w:val="C9211E"/>
+          <w:sz w:val="22"/>
+          <w:szCs w:val="22"/>
+        </w:rPr>
+        <w:t>h</w:t>
+      </w:r>
+    </w:p>
+    <w:p>
+      <w:pPr>
+        <w:pStyle w:val="LOnormal"/>
+        <w:numPr>
+          <w:ilvl w:val="0"/>
+          <w:numId w:val="2"/>
+        </w:numPr>
+        <w:rPr>
+          <w:sz w:val="22"/>
+          <w:szCs w:val="22"/>
+        </w:rPr>
+      </w:pPr>
+      <w:r>
+        <w:rPr>
+          <w:color w:val="C9211E"/>
+          <w:sz w:val="22"/>
+          <w:szCs w:val="22"/>
+        </w:rPr>
+        <w:t>5</w:t>
+      </w:r>
+      <w:r>
+        <w:rPr>
+          <w:color w:val="C9211E"/>
+          <w:sz w:val="22"/>
+          <w:szCs w:val="22"/>
+        </w:rPr>
+        <w:t>) 1h</w:t>
+      </w:r>
+    </w:p>
+    <w:p>
+      <w:pPr>
+        <w:pStyle w:val="LOnormal"/>
+        <w:rPr>
+          <w:color w:val="C9211E"/>
+          <w:sz w:val="22"/>
+          <w:szCs w:val="22"/>
+        </w:rPr>
+      </w:pPr>
+      <w:r>
+        <w:rPr>
+          <w:color w:val="C9211E"/>
+          <w:sz w:val="22"/>
+          <w:szCs w:val="22"/>
+        </w:rPr>
+        <w:t xml:space="preserve">Changement dans la planning : </w:t>
+      </w:r>
+    </w:p>
+    <w:p>
+      <w:pPr>
+        <w:pStyle w:val="LOnormal"/>
+        <w:rPr>
+          <w:color w:val="C9211E"/>
+          <w:sz w:val="22"/>
+          <w:szCs w:val="22"/>
+        </w:rPr>
+      </w:pPr>
+      <w:r>
+        <w:rPr>
+          <w:color w:val="C9211E"/>
+          <w:sz w:val="22"/>
+          <w:szCs w:val="22"/>
+        </w:rPr>
+        <w:t>finalement après le conseil de mon supérieur, j’ai commencé par la tâche 6) et 7)</w:t>
+      </w:r>
+    </w:p>
+    <w:p>
+      <w:pPr>
+        <w:pStyle w:val="LOnormal"/>
+        <w:rPr>
+          <w:color w:val="C9211E"/>
+          <w:sz w:val="22"/>
+          <w:szCs w:val="22"/>
+        </w:rPr>
+      </w:pPr>
+      <w:r>
+        <w:rPr>
+          <w:color w:val="C9211E"/>
+          <w:sz w:val="22"/>
+          <w:szCs w:val="22"/>
+        </w:rPr>
+        <w:t>j’ai eu moins de temps de travail disponible que prévu le soir</w:t>
+      </w:r>
+    </w:p>
+    <w:p>
+      <w:pPr>
+        <w:pStyle w:val="LOnormal"/>
+        <w:rPr>
+          <w:color w:val="C9211E"/>
+          <w:sz w:val="22"/>
+          <w:szCs w:val="22"/>
+        </w:rPr>
+      </w:pPr>
+      <w:r>
+        <w:rPr>
+          <w:color w:val="C9211E"/>
+          <w:sz w:val="22"/>
+          <w:szCs w:val="22"/>
+        </w:rPr>
+      </w:r>
+    </w:p>
+    <w:p>
+      <w:pPr>
+        <w:pStyle w:val="LOnormal"/>
+        <w:rPr>
+          <w:sz w:val="22"/>
+          <w:szCs w:val="22"/>
+        </w:rPr>
+      </w:pPr>
+      <w:r>
+        <w:rPr>
+          <w:sz w:val="22"/>
+          <w:szCs w:val="22"/>
+        </w:rPr>
+        <w:t>Mardi 15 novembre 2022 : (heure de travail disponible estimées : 8h)</w:t>
+      </w:r>
+    </w:p>
+    <w:p>
+      <w:pPr>
+        <w:pStyle w:val="LOnormal"/>
+        <w:numPr>
+          <w:ilvl w:val="0"/>
+          <w:numId w:val="6"/>
+        </w:numPr>
+        <w:rPr>
+          <w:color w:val="C9211E"/>
+        </w:rPr>
+      </w:pPr>
+      <w:r>
+        <w:rPr>
+          <w:color w:val="C9211E"/>
+        </w:rPr>
+        <w:t>7) 2h</w:t>
+      </w:r>
+    </w:p>
+    <w:p>
+      <w:pPr>
+        <w:pStyle w:val="LOnormal"/>
+        <w:numPr>
+          <w:ilvl w:val="0"/>
+          <w:numId w:val="6"/>
+        </w:numPr>
+        <w:rPr>
+          <w:color w:val="C9211E"/>
+        </w:rPr>
+      </w:pPr>
+      <w:r>
+        <w:rPr>
+          <w:color w:val="C9211E"/>
         </w:rPr>
         <w:t>4) 1h</w:t>
       </w:r>
@@ -618,52 +807,48 @@
     <w:p>
       <w:pPr>
         <w:pStyle w:val="LOnormal"/>
-        <w:rPr>
-          <w:sz w:val="22"/>
-          <w:szCs w:val="22"/>
-        </w:rPr>
-      </w:pPr>
-      <w:r>
-        <w:rPr>
-          <w:sz w:val="22"/>
-          <w:szCs w:val="22"/>
-        </w:rPr>
-      </w:r>
-    </w:p>
-    <w:p>
-      <w:pPr>
-        <w:pStyle w:val="LOnormal"/>
-        <w:rPr>
-          <w:sz w:val="22"/>
-          <w:szCs w:val="22"/>
-        </w:rPr>
-      </w:pPr>
-      <w:r>
-        <w:rPr>
-          <w:sz w:val="22"/>
-          <w:szCs w:val="22"/>
-        </w:rPr>
-        <w:t>Mardi 15 novembre 2022 : (heure de travail disponible estimées : 8h)</w:t>
-      </w:r>
-    </w:p>
-    <w:p>
-      <w:pPr>
-        <w:pStyle w:val="LOnormal"/>
         <w:numPr>
           <w:ilvl w:val="0"/>
           <w:numId w:val="3"/>
         </w:numPr>
         <w:rPr>
-          <w:sz w:val="22"/>
-          <w:szCs w:val="22"/>
-        </w:rPr>
-      </w:pPr>
-      <w:r>
-        <w:rPr>
-          <w:sz w:val="22"/>
-          <w:szCs w:val="22"/>
-        </w:rPr>
-        <w:t>5) 3h</w:t>
+          <w:strike/>
+        </w:rPr>
+      </w:pPr>
+      <w:r>
+        <w:rPr>
+          <w:strike w:val="false"/>
+          <w:dstrike w:val="false"/>
+          <w:sz w:val="22"/>
+          <w:szCs w:val="22"/>
+        </w:rPr>
+        <w:t xml:space="preserve">5) </w:t>
+      </w:r>
+      <w:r>
+        <w:rPr>
+          <w:strike/>
+          <w:sz w:val="22"/>
+          <w:szCs w:val="22"/>
+        </w:rPr>
+        <w:t>3</w:t>
+      </w:r>
+      <w:r>
+        <w:rPr>
+          <w:strike/>
+          <w:sz w:val="22"/>
+          <w:szCs w:val="22"/>
+        </w:rPr>
+        <w:t xml:space="preserve">h </w:t>
+      </w:r>
+      <w:r>
+        <w:rPr>
+          <w:strike w:val="false"/>
+          <w:dstrike w:val="false"/>
+          <w:color w:val="C9211E"/>
+          <w:sz w:val="22"/>
+          <w:szCs w:val="22"/>
+        </w:rPr>
+        <w:t>2h</w:t>
       </w:r>
     </w:p>
     <w:p>
@@ -680,10 +865,31 @@
       </w:pPr>
       <w:r>
         <w:rPr>
-          <w:sz w:val="22"/>
-          <w:szCs w:val="22"/>
-        </w:rPr>
-        <w:t>6) 1h</w:t>
+          <w:strike/>
+          <w:sz w:val="22"/>
+          <w:szCs w:val="22"/>
+        </w:rPr>
+        <w:t xml:space="preserve">6) 1h </w:t>
+      </w:r>
+      <w:r>
+        <w:rPr>
+          <w:strike w:val="false"/>
+          <w:dstrike w:val="false"/>
+          <w:color w:val="C9211E"/>
+          <w:sz w:val="22"/>
+          <w:szCs w:val="22"/>
+        </w:rPr>
+        <w:t>2</w:t>
+      </w:r>
+      <w:r>
+        <w:rPr>
+          <w:strike w:val="false"/>
+          <w:dstrike w:val="false"/>
+          <w:color w:val="C9211E"/>
+          <w:sz w:val="22"/>
+          <w:szCs w:val="22"/>
+        </w:rPr>
+        <w:t>) 1h</w:t>
       </w:r>
     </w:p>
     <w:p>
@@ -694,16 +900,40 @@
           <w:numId w:val="3"/>
         </w:numPr>
         <w:rPr>
-          <w:sz w:val="22"/>
-          <w:szCs w:val="22"/>
-        </w:rPr>
-      </w:pPr>
-      <w:r>
-        <w:rPr>
+          <w:strike/>
+        </w:rPr>
+      </w:pPr>
+      <w:r>
+        <w:rPr>
+          <w:strike/>
           <w:sz w:val="22"/>
           <w:szCs w:val="22"/>
         </w:rPr>
         <w:t>7) 4h</w:t>
+      </w:r>
+    </w:p>
+    <w:p>
+      <w:pPr>
+        <w:pStyle w:val="LOnormal"/>
+        <w:numPr>
+          <w:ilvl w:val="0"/>
+          <w:numId w:val="3"/>
+        </w:numPr>
+        <w:rPr>
+          <w:strike w:val="false"/>
+          <w:dstrike w:val="false"/>
+          <w:color w:val="C9211E"/>
+        </w:rPr>
+      </w:pPr>
+      <w:r>
+        <w:rPr>
+          <w:strike w:val="false"/>
+          <w:dstrike w:val="false"/>
+          <w:color w:val="C9211E"/>
+          <w:sz w:val="22"/>
+          <w:szCs w:val="22"/>
+        </w:rPr>
+        <w:t>3)</w:t>
       </w:r>
     </w:p>
     <w:p>
@@ -1551,6 +1781,143 @@
     </w:lvl>
   </w:abstractNum>
   <w:abstractNum w:abstractNumId="6">
+    <w:lvl w:ilvl="0">
+      <w:start w:val="1"/>
+      <w:numFmt w:val="bullet"/>
+      <w:lvlText w:val=""/>
+      <w:lvlJc w:val="left"/>
+      <w:pPr>
+        <w:tabs>
+          <w:tab w:val="num" w:pos="720"/>
+        </w:tabs>
+        <w:ind w:left="720" w:hanging="360"/>
+      </w:pPr>
+      <w:rPr>
+        <w:rFonts w:ascii="Wingdings" w:hAnsi="Wingdings" w:cs="Wingdings" w:hint="default"/>
+      </w:rPr>
+    </w:lvl>
+    <w:lvl w:ilvl="1">
+      <w:start w:val="1"/>
+      <w:numFmt w:val="bullet"/>
+      <w:lvlText w:val="◦"/>
+      <w:lvlJc w:val="left"/>
+      <w:pPr>
+        <w:tabs>
+          <w:tab w:val="num" w:pos="1080"/>
+        </w:tabs>
+        <w:ind w:left="1080" w:hanging="360"/>
+      </w:pPr>
+      <w:rPr>
+        <w:rFonts w:ascii="OpenSymbol" w:hAnsi="OpenSymbol" w:cs="OpenSymbol" w:hint="default"/>
+      </w:rPr>
+    </w:lvl>
+    <w:lvl w:ilvl="2">
+      <w:start w:val="1"/>
+      <w:numFmt w:val="bullet"/>
+      <w:lvlText w:val="▪"/>
+      <w:lvlJc w:val="left"/>
+      <w:pPr>
+        <w:tabs>
+          <w:tab w:val="num" w:pos="1440"/>
+        </w:tabs>
+        <w:ind w:left="1440" w:hanging="360"/>
+      </w:pPr>
+      <w:rPr>
+        <w:rFonts w:ascii="OpenSymbol" w:hAnsi="OpenSymbol" w:cs="OpenSymbol" w:hint="default"/>
+      </w:rPr>
+    </w:lvl>
+    <w:lvl w:ilvl="3">
+      <w:start w:val="1"/>
+      <w:numFmt w:val="bullet"/>
+      <w:lvlText w:val=""/>
+      <w:lvlJc w:val="left"/>
+      <w:pPr>
+        <w:tabs>
+          <w:tab w:val="num" w:pos="1800"/>
+        </w:tabs>
+        <w:ind w:left="1800" w:hanging="360"/>
+      </w:pPr>
+      <w:rPr>
+        <w:rFonts w:ascii="Symbol" w:hAnsi="Symbol" w:cs="Symbol" w:hint="default"/>
+      </w:rPr>
+    </w:lvl>
+    <w:lvl w:ilvl="4">
+      <w:start w:val="1"/>
+      <w:numFmt w:val="bullet"/>
+      <w:lvlText w:val="◦"/>
+      <w:lvlJc w:val="left"/>
+      <w:pPr>
+        <w:tabs>
+          <w:tab w:val="num" w:pos="2160"/>
+        </w:tabs>
+        <w:ind w:left="2160" w:hanging="360"/>
+      </w:pPr>
+      <w:rPr>
+        <w:rFonts w:ascii="OpenSymbol" w:hAnsi="OpenSymbol" w:cs="OpenSymbol" w:hint="default"/>
+      </w:rPr>
+    </w:lvl>
+    <w:lvl w:ilvl="5">
+      <w:start w:val="1"/>
+      <w:numFmt w:val="bullet"/>
+      <w:lvlText w:val="▪"/>
+      <w:lvlJc w:val="left"/>
+      <w:pPr>
+        <w:tabs>
+          <w:tab w:val="num" w:pos="2520"/>
+        </w:tabs>
+        <w:ind w:left="2520" w:hanging="360"/>
+      </w:pPr>
+      <w:rPr>
+        <w:rFonts w:ascii="OpenSymbol" w:hAnsi="OpenSymbol" w:cs="OpenSymbol" w:hint="default"/>
+      </w:rPr>
+    </w:lvl>
+    <w:lvl w:ilvl="6">
+      <w:start w:val="1"/>
+      <w:numFmt w:val="bullet"/>
+      <w:lvlText w:val=""/>
+      <w:lvlJc w:val="left"/>
+      <w:pPr>
+        <w:tabs>
+          <w:tab w:val="num" w:pos="2880"/>
+        </w:tabs>
+        <w:ind w:left="2880" w:hanging="360"/>
+      </w:pPr>
+      <w:rPr>
+        <w:rFonts w:ascii="Symbol" w:hAnsi="Symbol" w:cs="Symbol" w:hint="default"/>
+      </w:rPr>
+    </w:lvl>
+    <w:lvl w:ilvl="7">
+      <w:start w:val="1"/>
+      <w:numFmt w:val="bullet"/>
+      <w:lvlText w:val="◦"/>
+      <w:lvlJc w:val="left"/>
+      <w:pPr>
+        <w:tabs>
+          <w:tab w:val="num" w:pos="3240"/>
+        </w:tabs>
+        <w:ind w:left="3240" w:hanging="360"/>
+      </w:pPr>
+      <w:rPr>
+        <w:rFonts w:ascii="OpenSymbol" w:hAnsi="OpenSymbol" w:cs="OpenSymbol" w:hint="default"/>
+      </w:rPr>
+    </w:lvl>
+    <w:lvl w:ilvl="8">
+      <w:start w:val="1"/>
+      <w:numFmt w:val="bullet"/>
+      <w:lvlText w:val="▪"/>
+      <w:lvlJc w:val="left"/>
+      <w:pPr>
+        <w:tabs>
+          <w:tab w:val="num" w:pos="3600"/>
+        </w:tabs>
+        <w:ind w:left="3600" w:hanging="360"/>
+      </w:pPr>
+      <w:rPr>
+        <w:rFonts w:ascii="OpenSymbol" w:hAnsi="OpenSymbol" w:cs="OpenSymbol" w:hint="default"/>
+      </w:rPr>
+    </w:lvl>
+  </w:abstractNum>
+  <w:abstractNum w:abstractNumId="7">
     <w:lvl w:ilvl="0">
       <w:start w:val="1"/>
       <w:numFmt w:val="none"/>
@@ -1686,6 +2053,9 @@
   </w:num>
   <w:num w:numId="6">
     <w:abstractNumId w:val="6"/>
+  </w:num>
+  <w:num w:numId="7">
+    <w:abstractNumId w:val="7"/>
   </w:num>
 </w:numbering>
 </file>

</xml_diff>